<commit_message>
Add one more files v2
</commit_message>
<xml_diff>
--- a/Note.docx
+++ b/Note.docx
@@ -813,11 +813,269 @@
           </wp:inline>
         </w:drawing>
       </w:r>
+    </w:p>
+    <w:p>
+      <w:pPr>
+        <w:rPr>
+          <w:b/>
+          <w:bCs/>
+        </w:rPr>
+      </w:pPr>
+      <w:r>
+        <w:rPr>
+          <w:b/>
+          <w:bCs/>
+        </w:rPr>
+        <w:br w:type="page"/>
+      </w:r>
+    </w:p>
+    <w:p>
+      <w:pPr>
+        <w:rPr>
+          <w:b/>
+          <w:bCs/>
+        </w:rPr>
+      </w:pPr>
+      <w:r>
+        <w:rPr>
+          <w:noProof/>
+        </w:rPr>
+        <w:lastRenderedPageBreak/>
+        <w:drawing>
+          <wp:inline distT="0" distB="0" distL="0" distR="0" wp14:anchorId="5B64AEE7" wp14:editId="68E06A41">
+            <wp:extent cx="5943600" cy="2505075"/>
+            <wp:effectExtent l="0" t="0" r="0" b="9525"/>
+            <wp:docPr id="14" name="Picture 14"/>
+            <wp:cNvGraphicFramePr>
+              <a:graphicFrameLocks xmlns:a="http://schemas.openxmlformats.org/drawingml/2006/main" noChangeAspect="1"/>
+            </wp:cNvGraphicFramePr>
+            <a:graphic xmlns:a="http://schemas.openxmlformats.org/drawingml/2006/main">
+              <a:graphicData uri="http://schemas.openxmlformats.org/drawingml/2006/picture">
+                <pic:pic xmlns:pic="http://schemas.openxmlformats.org/drawingml/2006/picture">
+                  <pic:nvPicPr>
+                    <pic:cNvPr id="1" name=""/>
+                    <pic:cNvPicPr/>
+                  </pic:nvPicPr>
+                  <pic:blipFill>
+                    <a:blip r:embed="rId19"/>
+                    <a:stretch>
+                      <a:fillRect/>
+                    </a:stretch>
+                  </pic:blipFill>
+                  <pic:spPr>
+                    <a:xfrm>
+                      <a:off x="0" y="0"/>
+                      <a:ext cx="5943600" cy="2505075"/>
+                    </a:xfrm>
+                    <a:prstGeom prst="rect">
+                      <a:avLst/>
+                    </a:prstGeom>
+                  </pic:spPr>
+                </pic:pic>
+              </a:graphicData>
+            </a:graphic>
+          </wp:inline>
+        </w:drawing>
+      </w:r>
+    </w:p>
+    <w:p>
+      <w:pPr>
+        <w:rPr>
+          <w:b/>
+          <w:bCs/>
+        </w:rPr>
+      </w:pPr>
+      <w:r>
+        <w:rPr>
+          <w:noProof/>
+        </w:rPr>
+        <w:drawing>
+          <wp:inline distT="0" distB="0" distL="0" distR="0" wp14:anchorId="33F70A0B" wp14:editId="3CDD5956">
+            <wp:extent cx="5943600" cy="3704590"/>
+            <wp:effectExtent l="0" t="0" r="0" b="0"/>
+            <wp:docPr id="15" name="Picture 15"/>
+            <wp:cNvGraphicFramePr>
+              <a:graphicFrameLocks xmlns:a="http://schemas.openxmlformats.org/drawingml/2006/main" noChangeAspect="1"/>
+            </wp:cNvGraphicFramePr>
+            <a:graphic xmlns:a="http://schemas.openxmlformats.org/drawingml/2006/main">
+              <a:graphicData uri="http://schemas.openxmlformats.org/drawingml/2006/picture">
+                <pic:pic xmlns:pic="http://schemas.openxmlformats.org/drawingml/2006/picture">
+                  <pic:nvPicPr>
+                    <pic:cNvPr id="1" name=""/>
+                    <pic:cNvPicPr/>
+                  </pic:nvPicPr>
+                  <pic:blipFill>
+                    <a:blip r:embed="rId20"/>
+                    <a:stretch>
+                      <a:fillRect/>
+                    </a:stretch>
+                  </pic:blipFill>
+                  <pic:spPr>
+                    <a:xfrm>
+                      <a:off x="0" y="0"/>
+                      <a:ext cx="5943600" cy="3704590"/>
+                    </a:xfrm>
+                    <a:prstGeom prst="rect">
+                      <a:avLst/>
+                    </a:prstGeom>
+                  </pic:spPr>
+                </pic:pic>
+              </a:graphicData>
+            </a:graphic>
+          </wp:inline>
+        </w:drawing>
+      </w:r>
+    </w:p>
+    <w:p>
+      <w:pPr>
+        <w:rPr>
+          <w:b/>
+          <w:bCs/>
+        </w:rPr>
+      </w:pPr>
+      <w:r>
+        <w:rPr>
+          <w:noProof/>
+        </w:rPr>
+        <w:lastRenderedPageBreak/>
+        <w:drawing>
+          <wp:inline distT="0" distB="0" distL="0" distR="0" wp14:anchorId="0F8E9DA5" wp14:editId="6B280F04">
+            <wp:extent cx="5943600" cy="3553460"/>
+            <wp:effectExtent l="0" t="0" r="0" b="8890"/>
+            <wp:docPr id="16" name="Picture 16"/>
+            <wp:cNvGraphicFramePr>
+              <a:graphicFrameLocks xmlns:a="http://schemas.openxmlformats.org/drawingml/2006/main" noChangeAspect="1"/>
+            </wp:cNvGraphicFramePr>
+            <a:graphic xmlns:a="http://schemas.openxmlformats.org/drawingml/2006/main">
+              <a:graphicData uri="http://schemas.openxmlformats.org/drawingml/2006/picture">
+                <pic:pic xmlns:pic="http://schemas.openxmlformats.org/drawingml/2006/picture">
+                  <pic:nvPicPr>
+                    <pic:cNvPr id="1" name=""/>
+                    <pic:cNvPicPr/>
+                  </pic:nvPicPr>
+                  <pic:blipFill>
+                    <a:blip r:embed="rId21"/>
+                    <a:stretch>
+                      <a:fillRect/>
+                    </a:stretch>
+                  </pic:blipFill>
+                  <pic:spPr>
+                    <a:xfrm>
+                      <a:off x="0" y="0"/>
+                      <a:ext cx="5943600" cy="3553460"/>
+                    </a:xfrm>
+                    <a:prstGeom prst="rect">
+                      <a:avLst/>
+                    </a:prstGeom>
+                  </pic:spPr>
+                </pic:pic>
+              </a:graphicData>
+            </a:graphic>
+          </wp:inline>
+        </w:drawing>
+      </w:r>
+    </w:p>
+    <w:p>
+      <w:pPr>
+        <w:rPr>
+          <w:b/>
+          <w:bCs/>
+        </w:rPr>
+      </w:pPr>
+      <w:r>
+        <w:rPr>
+          <w:noProof/>
+        </w:rPr>
+        <w:drawing>
+          <wp:inline distT="0" distB="0" distL="0" distR="0" wp14:anchorId="73B908FA" wp14:editId="3905BBCF">
+            <wp:extent cx="5943600" cy="3028315"/>
+            <wp:effectExtent l="0" t="0" r="0" b="635"/>
+            <wp:docPr id="17" name="Picture 17"/>
+            <wp:cNvGraphicFramePr>
+              <a:graphicFrameLocks xmlns:a="http://schemas.openxmlformats.org/drawingml/2006/main" noChangeAspect="1"/>
+            </wp:cNvGraphicFramePr>
+            <a:graphic xmlns:a="http://schemas.openxmlformats.org/drawingml/2006/main">
+              <a:graphicData uri="http://schemas.openxmlformats.org/drawingml/2006/picture">
+                <pic:pic xmlns:pic="http://schemas.openxmlformats.org/drawingml/2006/picture">
+                  <pic:nvPicPr>
+                    <pic:cNvPr id="1" name=""/>
+                    <pic:cNvPicPr/>
+                  </pic:nvPicPr>
+                  <pic:blipFill>
+                    <a:blip r:embed="rId22"/>
+                    <a:stretch>
+                      <a:fillRect/>
+                    </a:stretch>
+                  </pic:blipFill>
+                  <pic:spPr>
+                    <a:xfrm>
+                      <a:off x="0" y="0"/>
+                      <a:ext cx="5943600" cy="3028315"/>
+                    </a:xfrm>
+                    <a:prstGeom prst="rect">
+                      <a:avLst/>
+                    </a:prstGeom>
+                  </pic:spPr>
+                </pic:pic>
+              </a:graphicData>
+            </a:graphic>
+          </wp:inline>
+        </w:drawing>
+      </w:r>
+    </w:p>
+    <w:p>
+      <w:pPr>
+        <w:rPr>
+          <w:b/>
+          <w:bCs/>
+        </w:rPr>
+      </w:pPr>
+      <w:r>
+        <w:rPr>
+          <w:noProof/>
+        </w:rPr>
+        <w:lastRenderedPageBreak/>
+        <w:drawing>
+          <wp:inline distT="0" distB="0" distL="0" distR="0" wp14:anchorId="3DA55F49" wp14:editId="4C1E2C30">
+            <wp:extent cx="5943600" cy="3543935"/>
+            <wp:effectExtent l="0" t="0" r="0" b="0"/>
+            <wp:docPr id="18" name="Picture 18"/>
+            <wp:cNvGraphicFramePr>
+              <a:graphicFrameLocks xmlns:a="http://schemas.openxmlformats.org/drawingml/2006/main" noChangeAspect="1"/>
+            </wp:cNvGraphicFramePr>
+            <a:graphic xmlns:a="http://schemas.openxmlformats.org/drawingml/2006/main">
+              <a:graphicData uri="http://schemas.openxmlformats.org/drawingml/2006/picture">
+                <pic:pic xmlns:pic="http://schemas.openxmlformats.org/drawingml/2006/picture">
+                  <pic:nvPicPr>
+                    <pic:cNvPr id="1" name=""/>
+                    <pic:cNvPicPr/>
+                  </pic:nvPicPr>
+                  <pic:blipFill>
+                    <a:blip r:embed="rId23"/>
+                    <a:stretch>
+                      <a:fillRect/>
+                    </a:stretch>
+                  </pic:blipFill>
+                  <pic:spPr>
+                    <a:xfrm>
+                      <a:off x="0" y="0"/>
+                      <a:ext cx="5943600" cy="3543935"/>
+                    </a:xfrm>
+                    <a:prstGeom prst="rect">
+                      <a:avLst/>
+                    </a:prstGeom>
+                  </pic:spPr>
+                </pic:pic>
+              </a:graphicData>
+            </a:graphic>
+          </wp:inline>
+        </w:drawing>
+      </w:r>
       <w:bookmarkStart w:id="0" w:name="_GoBack"/>
       <w:bookmarkEnd w:id="0"/>
     </w:p>
     <w:sectPr>
-      <w:footerReference w:type="default" r:id="rId19"/>
+      <w:footerReference w:type="default" r:id="rId24"/>
       <w:pgSz w:w="12240" w:h="15840"/>
       <w:pgMar w:top="1440" w:right="1440" w:bottom="1440" w:left="1440" w:header="720" w:footer="720" w:gutter="0"/>
       <w:cols w:space="720"/>
@@ -946,7 +1204,6 @@
               <v:path gradientshapeok="t" o:connecttype="rect"/>
             </v:shapetype>
             <v:shape id="MSIPCM2e9743a7b059c4ed14269fda" o:spid="_x0000_s1026" type="#_x0000_t202" alt="{&quot;HashCode&quot;:-931719521,&quot;Height&quot;:792.0,&quot;Width&quot;:612.0,&quot;Placement&quot;:&quot;Footer&quot;,&quot;Index&quot;:&quot;Primary&quot;,&quot;Section&quot;:1,&quot;Top&quot;:0.0,&quot;Left&quot;:0.0}" style="position:absolute;margin-left:0;margin-top:733.9pt;width:612pt;height:43.05pt;z-index:251659264;visibility:visible;mso-wrap-style:square;mso-wrap-distance-left:9pt;mso-wrap-distance-top:0;mso-wrap-distance-right:9pt;mso-wrap-distance-bottom:0;mso-position-horizontal:absolute;mso-position-horizontal-relative:page;mso-position-vertical:absolute;mso-position-vertical-relative:page;v-text-anchor:bottom" o:gfxdata="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" o:allowincell="f" filled="f" stroked="f" strokeweight=".5pt">
-              <v:fill o:detectmouseclick="t"/>
               <v:textbox inset=",0,,0">
                 <w:txbxContent>
                   <w:p>

</xml_diff>

<commit_message>
Add one more files v3
</commit_message>
<xml_diff>
--- a/Note.docx
+++ b/Note.docx
@@ -1071,11 +1071,108 @@
           </wp:inline>
         </w:drawing>
       </w:r>
+    </w:p>
+    <w:p>
+      <w:pPr>
+        <w:rPr>
+          <w:b/>
+          <w:bCs/>
+        </w:rPr>
+      </w:pPr>
+      <w:r>
+        <w:rPr>
+          <w:noProof/>
+        </w:rPr>
+        <w:drawing>
+          <wp:inline distT="0" distB="0" distL="0" distR="0" wp14:anchorId="15464189" wp14:editId="572154DE">
+            <wp:extent cx="5943600" cy="2597150"/>
+            <wp:effectExtent l="0" t="0" r="0" b="0"/>
+            <wp:docPr id="19" name="Picture 19"/>
+            <wp:cNvGraphicFramePr>
+              <a:graphicFrameLocks xmlns:a="http://schemas.openxmlformats.org/drawingml/2006/main" noChangeAspect="1"/>
+            </wp:cNvGraphicFramePr>
+            <a:graphic xmlns:a="http://schemas.openxmlformats.org/drawingml/2006/main">
+              <a:graphicData uri="http://schemas.openxmlformats.org/drawingml/2006/picture">
+                <pic:pic xmlns:pic="http://schemas.openxmlformats.org/drawingml/2006/picture">
+                  <pic:nvPicPr>
+                    <pic:cNvPr id="1" name=""/>
+                    <pic:cNvPicPr/>
+                  </pic:nvPicPr>
+                  <pic:blipFill>
+                    <a:blip r:embed="rId24"/>
+                    <a:stretch>
+                      <a:fillRect/>
+                    </a:stretch>
+                  </pic:blipFill>
+                  <pic:spPr>
+                    <a:xfrm>
+                      <a:off x="0" y="0"/>
+                      <a:ext cx="5943600" cy="2597150"/>
+                    </a:xfrm>
+                    <a:prstGeom prst="rect">
+                      <a:avLst/>
+                    </a:prstGeom>
+                  </pic:spPr>
+                </pic:pic>
+              </a:graphicData>
+            </a:graphic>
+          </wp:inline>
+        </w:drawing>
+      </w:r>
+    </w:p>
+    <w:p>
+      <w:pPr>
+        <w:rPr>
+          <w:b/>
+          <w:bCs/>
+        </w:rPr>
+      </w:pPr>
+      <w:r>
+        <w:rPr>
+          <w:noProof/>
+        </w:rPr>
+        <w:lastRenderedPageBreak/>
+        <w:drawing>
+          <wp:inline distT="0" distB="0" distL="0" distR="0" wp14:anchorId="04458860" wp14:editId="63E51D24">
+            <wp:extent cx="5943600" cy="2426970"/>
+            <wp:effectExtent l="0" t="0" r="0" b="0"/>
+            <wp:docPr id="20" name="Picture 20"/>
+            <wp:cNvGraphicFramePr>
+              <a:graphicFrameLocks xmlns:a="http://schemas.openxmlformats.org/drawingml/2006/main" noChangeAspect="1"/>
+            </wp:cNvGraphicFramePr>
+            <a:graphic xmlns:a="http://schemas.openxmlformats.org/drawingml/2006/main">
+              <a:graphicData uri="http://schemas.openxmlformats.org/drawingml/2006/picture">
+                <pic:pic xmlns:pic="http://schemas.openxmlformats.org/drawingml/2006/picture">
+                  <pic:nvPicPr>
+                    <pic:cNvPr id="1" name=""/>
+                    <pic:cNvPicPr/>
+                  </pic:nvPicPr>
+                  <pic:blipFill>
+                    <a:blip r:embed="rId25"/>
+                    <a:stretch>
+                      <a:fillRect/>
+                    </a:stretch>
+                  </pic:blipFill>
+                  <pic:spPr>
+                    <a:xfrm>
+                      <a:off x="0" y="0"/>
+                      <a:ext cx="5943600" cy="2426970"/>
+                    </a:xfrm>
+                    <a:prstGeom prst="rect">
+                      <a:avLst/>
+                    </a:prstGeom>
+                  </pic:spPr>
+                </pic:pic>
+              </a:graphicData>
+            </a:graphic>
+          </wp:inline>
+        </w:drawing>
+      </w:r>
       <w:bookmarkStart w:id="0" w:name="_GoBack"/>
       <w:bookmarkEnd w:id="0"/>
     </w:p>
     <w:sectPr>
-      <w:footerReference w:type="default" r:id="rId24"/>
+      <w:footerReference w:type="default" r:id="rId26"/>
       <w:pgSz w:w="12240" w:h="15840"/>
       <w:pgMar w:top="1440" w:right="1440" w:bottom="1440" w:left="1440" w:header="720" w:footer="720" w:gutter="0"/>
       <w:cols w:space="720"/>

</xml_diff>

<commit_message>
Add one more files v4
</commit_message>
<xml_diff>
--- a/Note.docx
+++ b/Note.docx
@@ -2,6 +2,16 @@
 <file path=word/document.xml><?xml version="1.0" encoding="utf-8"?>
 <w:document xmlns:wpc="http://schemas.microsoft.com/office/word/2010/wordprocessingCanvas" xmlns:cx="http://schemas.microsoft.com/office/drawing/2014/chartex" xmlns:cx1="http://schemas.microsoft.com/office/drawing/2015/9/8/chartex" xmlns:cx2="http://schemas.microsoft.com/office/drawing/2015/10/21/chartex" xmlns:cx3="http://schemas.microsoft.com/office/drawing/2016/5/9/chartex" xmlns:cx4="http://schemas.microsoft.com/office/drawing/2016/5/10/chartex" xmlns:cx5="http://schemas.microsoft.com/office/drawing/2016/5/11/chartex" xmlns:cx6="http://schemas.microsoft.com/office/drawing/2016/5/12/chartex" xmlns:cx7="http://schemas.microsoft.com/office/drawing/2016/5/13/chartex" xmlns:cx8="http://schemas.microsoft.com/office/drawing/2016/5/14/chartex" xmlns:mc="http://schemas.openxmlformats.org/markup-compatibility/2006" xmlns:aink="http://schemas.microsoft.com/office/drawing/2016/ink" xmlns:am3d="http://schemas.microsoft.com/office/drawing/2017/model3d" xmlns:o="urn:schemas-microsoft-com:office:office" xmlns:r="http://schemas.openxmlformats.org/officeDocument/2006/relationships" xmlns:m="http://schemas.openxmlformats.org/officeDocument/2006/math" xmlns:v="urn:schemas-microsoft-com:vml" xmlns:wp14="http://schemas.microsoft.com/office/word/2010/wordprocessingDrawing" xmlns:wp="http://schemas.openxmlformats.org/drawingml/2006/wordprocessingDrawing" xmlns:w10="urn:schemas-microsoft-com:office:word" xmlns:w="http://schemas.openxmlformats.org/wordprocessingml/2006/main" xmlns:w14="http://schemas.microsoft.com/office/word/2010/wordml" xmlns:w15="http://schemas.microsoft.com/office/word/2012/wordml" xmlns:w16cid="http://schemas.microsoft.com/office/word/2016/wordml/cid" xmlns:w16se="http://schemas.microsoft.com/office/word/2015/wordml/symex" xmlns:wpg="http://schemas.microsoft.com/office/word/2010/wordprocessingGroup" xmlns:wpi="http://schemas.microsoft.com/office/word/2010/wordprocessingInk" xmlns:wne="http://schemas.microsoft.com/office/word/2006/wordml" xmlns:wps="http://schemas.microsoft.com/office/word/2010/wordprocessingShape" mc:Ignorable="w14 w15 w16se w16cid wp14">
   <w:body>
+    <w:p>
+      <w:pPr>
+        <w:ind w:left="720" w:hanging="360"/>
+      </w:pPr>
+      <w:r>
+        <w:t>https://git-scm.com/book/en/v2</w:t>
+      </w:r>
+      <w:bookmarkStart w:id="0" w:name="_GoBack"/>
+      <w:bookmarkEnd w:id="0"/>
+    </w:p>
     <w:p>
       <w:pPr>
         <w:pStyle w:val="ListParagraph"/>
@@ -211,6 +221,7 @@
           <w:b/>
           <w:bCs/>
         </w:rPr>
+        <w:lastRenderedPageBreak/>
         <w:br w:type="page"/>
       </w:r>
     </w:p>
@@ -1168,11 +1179,154 @@
           </wp:inline>
         </w:drawing>
       </w:r>
-      <w:bookmarkStart w:id="0" w:name="_GoBack"/>
-      <w:bookmarkEnd w:id="0"/>
+    </w:p>
+    <w:p>
+      <w:pPr>
+        <w:rPr>
+          <w:b/>
+          <w:bCs/>
+        </w:rPr>
+      </w:pPr>
+      <w:r>
+        <w:rPr>
+          <w:noProof/>
+        </w:rPr>
+        <w:drawing>
+          <wp:inline distT="0" distB="0" distL="0" distR="0" wp14:anchorId="0528989D" wp14:editId="0508B269">
+            <wp:extent cx="5943600" cy="3254375"/>
+            <wp:effectExtent l="0" t="0" r="0" b="3175"/>
+            <wp:docPr id="21" name="Picture 21"/>
+            <wp:cNvGraphicFramePr>
+              <a:graphicFrameLocks xmlns:a="http://schemas.openxmlformats.org/drawingml/2006/main" noChangeAspect="1"/>
+            </wp:cNvGraphicFramePr>
+            <a:graphic xmlns:a="http://schemas.openxmlformats.org/drawingml/2006/main">
+              <a:graphicData uri="http://schemas.openxmlformats.org/drawingml/2006/picture">
+                <pic:pic xmlns:pic="http://schemas.openxmlformats.org/drawingml/2006/picture">
+                  <pic:nvPicPr>
+                    <pic:cNvPr id="1" name=""/>
+                    <pic:cNvPicPr/>
+                  </pic:nvPicPr>
+                  <pic:blipFill>
+                    <a:blip r:embed="rId26"/>
+                    <a:stretch>
+                      <a:fillRect/>
+                    </a:stretch>
+                  </pic:blipFill>
+                  <pic:spPr>
+                    <a:xfrm>
+                      <a:off x="0" y="0"/>
+                      <a:ext cx="5943600" cy="3254375"/>
+                    </a:xfrm>
+                    <a:prstGeom prst="rect">
+                      <a:avLst/>
+                    </a:prstGeom>
+                  </pic:spPr>
+                </pic:pic>
+              </a:graphicData>
+            </a:graphic>
+          </wp:inline>
+        </w:drawing>
+      </w:r>
+    </w:p>
+    <w:p>
+      <w:pPr>
+        <w:rPr>
+          <w:b/>
+          <w:bCs/>
+        </w:rPr>
+      </w:pPr>
+      <w:r>
+        <w:rPr>
+          <w:noProof/>
+        </w:rPr>
+        <w:lastRenderedPageBreak/>
+        <w:drawing>
+          <wp:inline distT="0" distB="0" distL="0" distR="0" wp14:anchorId="67E90412" wp14:editId="6BB35169">
+            <wp:extent cx="5943600" cy="3900805"/>
+            <wp:effectExtent l="0" t="0" r="0" b="4445"/>
+            <wp:docPr id="22" name="Picture 22"/>
+            <wp:cNvGraphicFramePr>
+              <a:graphicFrameLocks xmlns:a="http://schemas.openxmlformats.org/drawingml/2006/main" noChangeAspect="1"/>
+            </wp:cNvGraphicFramePr>
+            <a:graphic xmlns:a="http://schemas.openxmlformats.org/drawingml/2006/main">
+              <a:graphicData uri="http://schemas.openxmlformats.org/drawingml/2006/picture">
+                <pic:pic xmlns:pic="http://schemas.openxmlformats.org/drawingml/2006/picture">
+                  <pic:nvPicPr>
+                    <pic:cNvPr id="1" name=""/>
+                    <pic:cNvPicPr/>
+                  </pic:nvPicPr>
+                  <pic:blipFill>
+                    <a:blip r:embed="rId27"/>
+                    <a:stretch>
+                      <a:fillRect/>
+                    </a:stretch>
+                  </pic:blipFill>
+                  <pic:spPr>
+                    <a:xfrm>
+                      <a:off x="0" y="0"/>
+                      <a:ext cx="5943600" cy="3900805"/>
+                    </a:xfrm>
+                    <a:prstGeom prst="rect">
+                      <a:avLst/>
+                    </a:prstGeom>
+                  </pic:spPr>
+                </pic:pic>
+              </a:graphicData>
+            </a:graphic>
+          </wp:inline>
+        </w:drawing>
+      </w:r>
+    </w:p>
+    <w:p>
+      <w:pPr>
+        <w:rPr>
+          <w:b/>
+          <w:bCs/>
+        </w:rPr>
+      </w:pPr>
+      <w:r>
+        <w:rPr>
+          <w:noProof/>
+        </w:rPr>
+        <w:drawing>
+          <wp:inline distT="0" distB="0" distL="0" distR="0" wp14:anchorId="6183BE4F" wp14:editId="430CC6A2">
+            <wp:extent cx="5943600" cy="2910205"/>
+            <wp:effectExtent l="0" t="0" r="0" b="4445"/>
+            <wp:docPr id="23" name="Picture 23"/>
+            <wp:cNvGraphicFramePr>
+              <a:graphicFrameLocks xmlns:a="http://schemas.openxmlformats.org/drawingml/2006/main" noChangeAspect="1"/>
+            </wp:cNvGraphicFramePr>
+            <a:graphic xmlns:a="http://schemas.openxmlformats.org/drawingml/2006/main">
+              <a:graphicData uri="http://schemas.openxmlformats.org/drawingml/2006/picture">
+                <pic:pic xmlns:pic="http://schemas.openxmlformats.org/drawingml/2006/picture">
+                  <pic:nvPicPr>
+                    <pic:cNvPr id="1" name=""/>
+                    <pic:cNvPicPr/>
+                  </pic:nvPicPr>
+                  <pic:blipFill>
+                    <a:blip r:embed="rId28"/>
+                    <a:stretch>
+                      <a:fillRect/>
+                    </a:stretch>
+                  </pic:blipFill>
+                  <pic:spPr>
+                    <a:xfrm>
+                      <a:off x="0" y="0"/>
+                      <a:ext cx="5943600" cy="2910205"/>
+                    </a:xfrm>
+                    <a:prstGeom prst="rect">
+                      <a:avLst/>
+                    </a:prstGeom>
+                  </pic:spPr>
+                </pic:pic>
+              </a:graphicData>
+            </a:graphic>
+          </wp:inline>
+        </w:drawing>
+      </w:r>
     </w:p>
     <w:sectPr>
-      <w:footerReference w:type="default" r:id="rId26"/>
+      <w:footerReference w:type="default" r:id="rId29"/>
       <w:pgSz w:w="12240" w:h="15840"/>
       <w:pgMar w:top="1440" w:right="1440" w:bottom="1440" w:left="1440" w:header="720" w:footer="720" w:gutter="0"/>
       <w:cols w:space="720"/>

</xml_diff>